<commit_message>
Readme_SQC.docx and pdf updated
</commit_message>
<xml_diff>
--- a/Help_Directory/Readme_SQC.docx
+++ b/Help_Directory/Readme_SQC.docx
@@ -154,7 +154,10 @@
         </w:rPr>
       </w:pPr>
       <w:r>
-        <w:rPr/>
+        <w:rPr>
+          <w:i w:val="false"/>
+          <w:iCs w:val="false"/>
+        </w:rPr>
       </w:r>
     </w:p>
     <w:p>
@@ -168,7 +171,10 @@
         </w:rPr>
       </w:pPr>
       <w:r>
-        <w:rPr/>
+        <w:rPr>
+          <w:i w:val="false"/>
+          <w:iCs w:val="false"/>
+        </w:rPr>
       </w:r>
     </w:p>
     <w:p>
@@ -196,217 +202,11 @@
     <w:p>
       <w:pPr>
         <w:pStyle w:val="LOnormal"/>
-        <w:widowControl w:val="false"/>
-        <w:spacing w:lineRule="auto" w:line="240" w:before="93" w:after="0"/>
-        <w:ind w:hanging="0"/>
-        <w:jc w:val="both"/>
-        <w:rPr>
-          <w:rFonts w:ascii="Times New Roman" w:hAnsi="Times New Roman" w:eastAsia="Times New Roman" w:cs="Times New Roman"/>
-          <w:b/>
-          <w:b/>
-          <w:sz w:val="24"/>
-          <w:szCs w:val="24"/>
-        </w:rPr>
-      </w:pPr>
-      <w:hyperlink r:id="rId2">
-        <w:r>
-          <w:rPr>
-            <w:rStyle w:val="InternetLink"/>
-            <w:rFonts w:eastAsia="Times New Roman" w:cs="Times New Roman" w:ascii="Times New Roman" w:hAnsi="Times New Roman"/>
-            <w:b/>
-            <w:i/>
-            <w:sz w:val="24"/>
-            <w:szCs w:val="24"/>
-          </w:rPr>
-          <w:t>https://github.com/suryakanthvg/KLEFV_NLTM_STiILs_SQC/tree/main</w:t>
-        </w:r>
-      </w:hyperlink>
-      <w:r>
-        <w:rPr>
-          <w:rFonts w:eastAsia="Times New Roman" w:cs="Times New Roman" w:ascii="Times New Roman" w:hAnsi="Times New Roman"/>
-          <w:b/>
-          <w:i/>
-          <w:sz w:val="24"/>
-          <w:szCs w:val="24"/>
-        </w:rPr>
-        <w:t>/Help_Directory</w:t>
-      </w:r>
-    </w:p>
-    <w:p>
-      <w:pPr>
-        <w:pStyle w:val="LOnormal"/>
-        <w:widowControl w:val="false"/>
-        <w:spacing w:lineRule="auto" w:line="240" w:before="93" w:after="0"/>
-        <w:ind w:hanging="0"/>
-        <w:jc w:val="both"/>
-        <w:rPr>
-          <w:rFonts w:ascii="Times New Roman" w:hAnsi="Times New Roman" w:eastAsia="Times New Roman" w:cs="Times New Roman"/>
-          <w:b/>
-          <w:b/>
-          <w:sz w:val="24"/>
-          <w:szCs w:val="24"/>
-        </w:rPr>
-      </w:pPr>
-      <w:r>
-        <w:rPr>
-          <w:rFonts w:eastAsia="Times New Roman" w:cs="Times New Roman" w:ascii="Times New Roman" w:hAnsi="Times New Roman"/>
-          <w:b/>
-          <w:sz w:val="24"/>
-          <w:szCs w:val="24"/>
-        </w:rPr>
-      </w:r>
-    </w:p>
-    <w:p>
-      <w:pPr>
-        <w:pStyle w:val="LOnormal"/>
-        <w:widowControl w:val="false"/>
-        <w:spacing w:lineRule="auto" w:line="235"/>
-        <w:ind w:left="108" w:hanging="0"/>
-        <w:jc w:val="center"/>
-        <w:rPr>
-          <w:rFonts w:ascii="Times New Roman" w:hAnsi="Times New Roman" w:eastAsia="Times New Roman" w:cs="Times New Roman"/>
-          <w:b/>
-          <w:b/>
-          <w:sz w:val="28"/>
-          <w:szCs w:val="28"/>
-        </w:rPr>
-      </w:pPr>
-      <w:r>
-        <w:rPr>
-          <w:rFonts w:eastAsia="Times New Roman" w:cs="Times New Roman" w:ascii="Times New Roman" w:hAnsi="Times New Roman"/>
-          <w:b/>
-          <w:bCs/>
+        <w:jc w:val="both"/>
+        <w:rPr>
+          <w:i w:val="false"/>
           <w:i w:val="false"/>
           <w:iCs w:val="false"/>
-          <w:sz w:val="28"/>
-          <w:szCs w:val="28"/>
-        </w:rPr>
-        <w:t xml:space="preserve"> </w:t>
-      </w:r>
-    </w:p>
-    <w:p>
-      <w:pPr>
-        <w:pStyle w:val="LOnormal"/>
-        <w:widowControl w:val="false"/>
-        <w:spacing w:lineRule="auto" w:line="240"/>
-        <w:ind w:hanging="0"/>
-        <w:rPr>
-          <w:b/>
-          <w:b/>
-          <w:bCs/>
-          <w:u w:val="single"/>
-        </w:rPr>
-      </w:pPr>
-      <w:r>
-        <w:rPr>
-          <w:rFonts w:ascii="Times New Roman" w:hAnsi="Times New Roman"/>
-          <w:b/>
-          <w:bCs/>
-          <w:u w:val="single"/>
-        </w:rPr>
-        <w:t xml:space="preserve">GUIDELINES FOR SPEECH CORPUS CREATION </w:t>
-      </w:r>
-      <w:r>
-        <w:rPr>
-          <w:rFonts w:eastAsia="Times New Roman" w:cs="Times New Roman" w:ascii="Times New Roman" w:hAnsi="Times New Roman"/>
-          <w:b/>
-          <w:bCs/>
-          <w:sz w:val="24"/>
-          <w:szCs w:val="24"/>
-          <w:u w:val="single"/>
-        </w:rPr>
-        <w:t>(Recording, Transcription, Metadata):</w:t>
-      </w:r>
-    </w:p>
-    <w:p>
-      <w:pPr>
-        <w:pStyle w:val="LOnormal"/>
-        <w:widowControl w:val="false"/>
-        <w:spacing w:lineRule="auto" w:line="240"/>
-        <w:ind w:hanging="0"/>
-        <w:rPr>
-          <w:rFonts w:eastAsia="Times New Roman" w:cs="Times New Roman"/>
-          <w:b/>
-          <w:b/>
-          <w:sz w:val="24"/>
-          <w:szCs w:val="24"/>
-        </w:rPr>
-      </w:pPr>
-      <w:r>
-        <w:rPr>
-          <w:rFonts w:eastAsia="Times New Roman" w:cs="Times New Roman"/>
-          <w:b/>
-          <w:sz w:val="24"/>
-          <w:szCs w:val="24"/>
-        </w:rPr>
-      </w:r>
-    </w:p>
-    <w:p>
-      <w:pPr>
-        <w:pStyle w:val="LOnormal"/>
-        <w:widowControl w:val="false"/>
-        <w:spacing w:lineRule="auto" w:line="240"/>
-        <w:ind w:hanging="0"/>
-        <w:jc w:val="both"/>
-        <w:rPr>
-          <w:b w:val="false"/>
-          <w:b w:val="false"/>
-          <w:bCs w:val="false"/>
-          <w:sz w:val="28"/>
-          <w:szCs w:val="28"/>
-        </w:rPr>
-      </w:pPr>
-      <w:r>
-        <w:rPr>
-          <w:rFonts w:eastAsia="Times New Roman" w:cs="Times New Roman" w:ascii="Times New Roman" w:hAnsi="Times New Roman"/>
-          <w:b w:val="false"/>
-          <w:bCs w:val="false"/>
-          <w:color w:val="222222"/>
-          <w:sz w:val="28"/>
-          <w:szCs w:val="28"/>
-        </w:rPr>
-        <w:t xml:space="preserve">A document containing guidelines for speech corpus creation was created and circulated among all speech data vendors. This document contains detailed guidelines to create metadata, speech recording and transcription. The pdf version of this document namely </w:t>
-      </w:r>
-      <w:r>
-        <w:rPr>
-          <w:rFonts w:ascii="Times New Roman" w:hAnsi="Times New Roman"/>
-          <w:b w:val="false"/>
-          <w:bCs w:val="false"/>
-          <w:sz w:val="28"/>
-          <w:szCs w:val="28"/>
-        </w:rPr>
-        <w:t>“SpeechCorpusGuidelines_V11.pdf”  is available in the  github at the following link</w:t>
-      </w:r>
-    </w:p>
-    <w:p>
-      <w:pPr>
-        <w:pStyle w:val="LOnormal"/>
-        <w:widowControl w:val="false"/>
-        <w:spacing w:lineRule="auto" w:line="240"/>
-        <w:ind w:hanging="0"/>
-        <w:rPr>
-          <w:rFonts w:ascii="Times New Roman" w:hAnsi="Times New Roman"/>
-        </w:rPr>
-      </w:pPr>
-      <w:r>
-        <w:rPr>
-          <w:rFonts w:ascii="Times New Roman" w:hAnsi="Times New Roman"/>
-        </w:rPr>
-      </w:r>
-    </w:p>
-    <w:p>
-      <w:pPr>
-        <w:pStyle w:val="LOnormal"/>
-        <w:widowControl w:val="false"/>
-        <w:spacing w:lineRule="auto" w:line="240" w:before="93" w:after="0"/>
-        <w:ind w:hanging="0"/>
-        <w:jc w:val="both"/>
-        <w:rPr>
-          <w:rFonts w:ascii="Times New Roman" w:hAnsi="Times New Roman" w:eastAsia="Times New Roman" w:cs="Times New Roman"/>
-          <w:b/>
-          <w:b/>
-          <w:sz w:val="24"/>
-          <w:szCs w:val="24"/>
         </w:rPr>
       </w:pPr>
       <w:hyperlink r:id="rId3">
@@ -415,20 +215,249 @@
             <w:rStyle w:val="InternetLink"/>
             <w:rFonts w:eastAsia="Times New Roman" w:cs="Times New Roman" w:ascii="Times New Roman" w:hAnsi="Times New Roman"/>
             <w:b/>
+            <w:i w:val="false"/>
+            <w:iCs w:val="false"/>
             <w:sz w:val="24"/>
             <w:szCs w:val="24"/>
           </w:rPr>
-          <w:t>https://github.com/suryakanthvg/KLEFV_NLTM_STiILs_SQC/tree/main/SpeechDataCollection_Transcription_Guidelines</w:t>
+          <w:t>https://github.com/suryakanthvg/KLEFV_NLTM_STiILs_SQC/tree/3233ea6ad155f9250f35e5d8c358908adab3228b/Help_Directory</w:t>
         </w:r>
       </w:hyperlink>
-      <w:r>
-        <w:rPr>
-          <w:rFonts w:eastAsia="Times New Roman" w:cs="Times New Roman" w:ascii="Times New Roman" w:hAnsi="Times New Roman"/>
-          <w:b/>
+    </w:p>
+    <w:p>
+      <w:pPr>
+        <w:pStyle w:val="LOnormal"/>
+        <w:jc w:val="both"/>
+        <w:rPr>
+          <w:i w:val="false"/>
+          <w:i w:val="false"/>
+          <w:iCs w:val="false"/>
+        </w:rPr>
+      </w:pPr>
+      <w:r>
+        <w:rPr/>
+      </w:r>
+    </w:p>
+    <w:p>
+      <w:pPr>
+        <w:pStyle w:val="LOnormal"/>
+        <w:jc w:val="both"/>
+        <w:rPr>
+          <w:i w:val="false"/>
+          <w:i w:val="false"/>
+          <w:iCs w:val="false"/>
+        </w:rPr>
+      </w:pPr>
+      <w:r>
+        <w:rPr>
+          <w:rFonts w:eastAsia="Times New Roman" w:cs="Times New Roman" w:ascii="Times New Roman" w:hAnsi="Times New Roman"/>
+          <w:b/>
+          <w:i w:val="false"/>
+          <w:iCs w:val="false"/>
           <w:sz w:val="24"/>
           <w:szCs w:val="24"/>
         </w:rPr>
         <w:t xml:space="preserve"> </w:t>
+      </w:r>
+      <w:r>
+        <w:rPr>
+          <w:rFonts w:eastAsia="Times New Roman" w:cs="Times New Roman" w:ascii="Times New Roman" w:hAnsi="Times New Roman"/>
+          <w:b/>
+          <w:i/>
+          <w:sz w:val="24"/>
+          <w:szCs w:val="24"/>
+        </w:rPr>
+        <w:t xml:space="preserve"> </w:t>
+      </w:r>
+    </w:p>
+    <w:p>
+      <w:pPr>
+        <w:pStyle w:val="LOnormal"/>
+        <w:widowControl w:val="false"/>
+        <w:spacing w:lineRule="auto" w:line="235"/>
+        <w:ind w:left="108" w:hanging="0"/>
+        <w:jc w:val="center"/>
+        <w:rPr>
+          <w:rFonts w:ascii="Times New Roman" w:hAnsi="Times New Roman" w:eastAsia="Times New Roman" w:cs="Times New Roman"/>
+          <w:b/>
+          <w:b/>
+          <w:sz w:val="28"/>
+          <w:szCs w:val="28"/>
+        </w:rPr>
+      </w:pPr>
+      <w:r>
+        <w:rPr>
+          <w:rFonts w:eastAsia="Times New Roman" w:cs="Times New Roman" w:ascii="Times New Roman" w:hAnsi="Times New Roman"/>
+          <w:b/>
+          <w:bCs/>
+          <w:i w:val="false"/>
+          <w:iCs w:val="false"/>
+          <w:sz w:val="28"/>
+          <w:szCs w:val="28"/>
+        </w:rPr>
+        <w:t xml:space="preserve"> </w:t>
+      </w:r>
+    </w:p>
+    <w:p>
+      <w:pPr>
+        <w:pStyle w:val="LOnormal"/>
+        <w:widowControl w:val="false"/>
+        <w:spacing w:lineRule="auto" w:line="240"/>
+        <w:ind w:hanging="0"/>
+        <w:rPr>
+          <w:b/>
+          <w:b/>
+          <w:bCs/>
+          <w:u w:val="single"/>
+        </w:rPr>
+      </w:pPr>
+      <w:r>
+        <w:rPr>
+          <w:rFonts w:ascii="Times New Roman" w:hAnsi="Times New Roman"/>
+          <w:b/>
+          <w:bCs/>
+          <w:u w:val="single"/>
+        </w:rPr>
+        <w:t xml:space="preserve">GUIDELINES FOR SPEECH CORPUS CREATION </w:t>
+      </w:r>
+      <w:r>
+        <w:rPr>
+          <w:rFonts w:eastAsia="Times New Roman" w:cs="Times New Roman" w:ascii="Times New Roman" w:hAnsi="Times New Roman"/>
+          <w:b/>
+          <w:bCs/>
+          <w:sz w:val="24"/>
+          <w:szCs w:val="24"/>
+          <w:u w:val="single"/>
+        </w:rPr>
+        <w:t>(Recording, Transcription, Metadata):</w:t>
+      </w:r>
+    </w:p>
+    <w:p>
+      <w:pPr>
+        <w:pStyle w:val="LOnormal"/>
+        <w:widowControl w:val="false"/>
+        <w:spacing w:lineRule="auto" w:line="240"/>
+        <w:ind w:hanging="0"/>
+        <w:rPr>
+          <w:rFonts w:eastAsia="Times New Roman" w:cs="Times New Roman"/>
+          <w:b/>
+          <w:b/>
+          <w:sz w:val="24"/>
+          <w:szCs w:val="24"/>
+        </w:rPr>
+      </w:pPr>
+      <w:r>
+        <w:rPr>
+          <w:rFonts w:eastAsia="Times New Roman" w:cs="Times New Roman"/>
+          <w:b/>
+          <w:sz w:val="24"/>
+          <w:szCs w:val="24"/>
+        </w:rPr>
+      </w:r>
+    </w:p>
+    <w:p>
+      <w:pPr>
+        <w:pStyle w:val="LOnormal"/>
+        <w:widowControl w:val="false"/>
+        <w:spacing w:lineRule="auto" w:line="240"/>
+        <w:ind w:hanging="0"/>
+        <w:jc w:val="both"/>
+        <w:rPr>
+          <w:b w:val="false"/>
+          <w:b w:val="false"/>
+          <w:bCs w:val="false"/>
+          <w:sz w:val="28"/>
+          <w:szCs w:val="28"/>
+        </w:rPr>
+      </w:pPr>
+      <w:r>
+        <w:rPr>
+          <w:rFonts w:eastAsia="Times New Roman" w:cs="Times New Roman" w:ascii="Times New Roman" w:hAnsi="Times New Roman"/>
+          <w:b w:val="false"/>
+          <w:bCs w:val="false"/>
+          <w:color w:val="222222"/>
+          <w:sz w:val="28"/>
+          <w:szCs w:val="28"/>
+        </w:rPr>
+        <w:t xml:space="preserve">A document containing guidelines for speech corpus creation was created and circulated among all speech data vendors. This document contains detailed guidelines to create metadata, speech recording and transcription. The pdf version of this document namely </w:t>
+      </w:r>
+      <w:r>
+        <w:rPr>
+          <w:rFonts w:ascii="Times New Roman" w:hAnsi="Times New Roman"/>
+          <w:b w:val="false"/>
+          <w:bCs w:val="false"/>
+          <w:sz w:val="28"/>
+          <w:szCs w:val="28"/>
+        </w:rPr>
+        <w:t xml:space="preserve">“SpeechCorpusGuidelines_V11.pdf”  is available in the  github at the following link </w:t>
+      </w:r>
+    </w:p>
+    <w:p>
+      <w:pPr>
+        <w:pStyle w:val="LOnormal"/>
+        <w:widowControl w:val="false"/>
+        <w:spacing w:lineRule="auto" w:line="240"/>
+        <w:ind w:hanging="0"/>
+        <w:jc w:val="both"/>
+        <w:rPr>
+          <w:b w:val="false"/>
+          <w:b w:val="false"/>
+          <w:bCs w:val="false"/>
+          <w:sz w:val="28"/>
+          <w:szCs w:val="28"/>
+        </w:rPr>
+      </w:pPr>
+      <w:hyperlink r:id="rId4">
+        <w:r>
+          <w:rPr/>
+        </w:r>
+      </w:hyperlink>
+    </w:p>
+    <w:p>
+      <w:pPr>
+        <w:pStyle w:val="LOnormal"/>
+        <w:widowControl w:val="false"/>
+        <w:spacing w:lineRule="auto" w:line="240"/>
+        <w:ind w:hanging="0"/>
+        <w:jc w:val="both"/>
+        <w:rPr>
+          <w:b w:val="false"/>
+          <w:b w:val="false"/>
+          <w:bCs w:val="false"/>
+          <w:sz w:val="28"/>
+          <w:szCs w:val="28"/>
+        </w:rPr>
+      </w:pPr>
+      <w:hyperlink r:id="rId5">
+        <w:r>
+          <w:rPr>
+            <w:rStyle w:val="InternetLink"/>
+            <w:b/>
+            <w:bCs/>
+            <w:sz w:val="30"/>
+            <w:szCs w:val="30"/>
+          </w:rPr>
+          <w:t>https://github.com/suryakanthvg/KLEFV_NLTM_STiILs_SQC/tree/3233ea6ad155f9250f35e5d8c358908adab3228b/SpeechDataCollection_Transcription_Guidelines</w:t>
+        </w:r>
+      </w:hyperlink>
+    </w:p>
+    <w:p>
+      <w:pPr>
+        <w:pStyle w:val="LOnormal"/>
+        <w:widowControl w:val="false"/>
+        <w:spacing w:lineRule="auto" w:line="240"/>
+        <w:ind w:hanging="0"/>
+        <w:jc w:val="both"/>
+        <w:rPr>
+          <w:b w:val="false"/>
+          <w:b w:val="false"/>
+          <w:bCs w:val="false"/>
+          <w:sz w:val="28"/>
+          <w:szCs w:val="28"/>
+        </w:rPr>
+      </w:pPr>
+      <w:r>
+        <w:rPr/>
       </w:r>
     </w:p>
     <w:p>
@@ -447,30 +476,35 @@
           <w:szCs w:val="30"/>
         </w:rPr>
       </w:pPr>
-      <w:r>
-        <w:rPr>
+      <w:hyperlink r:id="rId6">
+        <w:r>
+          <w:rPr>
+            <w:rFonts w:eastAsia="Times New Roman" w:cs="Times New Roman" w:ascii="Times New Roman" w:hAnsi="Times New Roman"/>
+            <w:b/>
+            <w:bCs/>
+            <w:color w:val="222222"/>
+            <w:sz w:val="28"/>
+            <w:szCs w:val="28"/>
+          </w:rPr>
+          <w:t xml:space="preserve">  </w:t>
+        </w:r>
+      </w:hyperlink>
+    </w:p>
+    <w:p>
+      <w:pPr>
+        <w:pStyle w:val="LOnormal"/>
+        <w:widowControl w:val="false"/>
+        <w:shd w:val="clear" w:fill="FFFFFF"/>
+        <w:spacing w:lineRule="auto" w:line="240" w:before="240" w:after="0"/>
+        <w:ind w:hanging="0"/>
+        <w:jc w:val="both"/>
+        <w:rPr>
+          <w:b/>
           <w:b/>
           <w:bCs/>
           <w:sz w:val="30"/>
           <w:szCs w:val="30"/>
         </w:rPr>
-      </w:r>
-    </w:p>
-    <w:p>
-      <w:pPr>
-        <w:pStyle w:val="LOnormal"/>
-        <w:widowControl w:val="false"/>
-        <w:shd w:val="clear" w:fill="FFFFFF"/>
-        <w:spacing w:lineRule="auto" w:line="240" w:before="240" w:after="0"/>
-        <w:ind w:hanging="0"/>
-        <w:jc w:val="both"/>
-        <w:rPr>
-          <w:b/>
-          <w:b/>
-          <w:bCs/>
-          <w:sz w:val="30"/>
-          <w:szCs w:val="30"/>
-        </w:rPr>
       </w:pPr>
       <w:r>
         <w:rPr>
@@ -568,154 +602,157 @@
           <w:sz w:val="28"/>
           <w:szCs w:val="28"/>
         </w:rPr>
-        <w:t>The xlsx version of the “Speech Data Delivery Status” namely “Mediscribe_Shaip_Speech_Data_Delivery_status_From_June2024_Upto_R013.xlsx” receievd from the vendor “Mediscribe” is availabe in the github at the following link</w:t>
-      </w:r>
-    </w:p>
-    <w:p>
-      <w:pPr>
-        <w:pStyle w:val="LOnormal"/>
-        <w:widowControl w:val="false"/>
-        <w:shd w:val="clear" w:fill="FFFFFF"/>
-        <w:spacing w:lineRule="auto" w:line="240" w:before="240" w:after="0"/>
-        <w:ind w:hanging="0"/>
-        <w:jc w:val="both"/>
-        <w:rPr>
-          <w:b w:val="false"/>
-          <w:b w:val="false"/>
-          <w:bCs w:val="false"/>
-        </w:rPr>
-      </w:pPr>
-      <w:r>
-        <w:rPr>
-          <w:rStyle w:val="InternetLink"/>
-          <w:rFonts w:eastAsia="Times New Roman" w:cs="Times New Roman" w:ascii="Times New Roman" w:hAnsi="Times New Roman"/>
-          <w:b/>
-          <w:bCs w:val="false"/>
-          <w:sz w:val="24"/>
-          <w:szCs w:val="24"/>
-        </w:rPr>
-        <w:t>https://github.com/suryakanthvg/KLEFV_NLTM_STiILs_SQC/tree/main/Speech_Data_Delivery_Status</w:t>
-      </w:r>
-    </w:p>
-    <w:p>
-      <w:pPr>
-        <w:pStyle w:val="LOnormal"/>
-        <w:widowControl w:val="false"/>
-        <w:shd w:val="clear" w:fill="FFFFFF"/>
-        <w:spacing w:lineRule="auto" w:line="240" w:before="240" w:after="0"/>
-        <w:ind w:hanging="0"/>
-        <w:jc w:val="both"/>
-        <w:rPr>
-          <w:b/>
-          <w:b/>
-          <w:bCs/>
-          <w:sz w:val="30"/>
-          <w:szCs w:val="30"/>
-        </w:rPr>
-      </w:pPr>
-      <w:r>
-        <w:rPr>
-          <w:b/>
-          <w:bCs/>
-          <w:sz w:val="30"/>
-          <w:szCs w:val="30"/>
-        </w:rPr>
-      </w:r>
-    </w:p>
-    <w:p>
-      <w:pPr>
-        <w:pStyle w:val="LOnormal"/>
-        <w:widowControl w:val="false"/>
-        <w:shd w:val="clear" w:fill="FFFFFF"/>
-        <w:spacing w:lineRule="auto" w:line="240" w:before="240" w:after="0"/>
-        <w:ind w:hanging="0"/>
-        <w:jc w:val="both"/>
-        <w:rPr>
-          <w:b/>
-          <w:b/>
-          <w:bCs/>
-        </w:rPr>
-      </w:pPr>
-      <w:r>
-        <w:rPr>
-          <w:rFonts w:eastAsia="Times New Roman" w:cs="Times New Roman" w:ascii="Times New Roman" w:hAnsi="Times New Roman"/>
-          <w:b/>
-          <w:bCs/>
-          <w:color w:val="222222"/>
-          <w:sz w:val="28"/>
-          <w:szCs w:val="28"/>
-        </w:rPr>
-        <w:t>Speech Corpora</w:t>
-      </w:r>
-    </w:p>
-    <w:p>
-      <w:pPr>
-        <w:pStyle w:val="LOnormal"/>
-        <w:widowControl w:val="false"/>
-        <w:shd w:val="clear" w:fill="FFFFFF"/>
-        <w:spacing w:lineRule="auto" w:line="240" w:before="240" w:after="0"/>
-        <w:ind w:hanging="0"/>
-        <w:jc w:val="both"/>
-        <w:rPr>
-          <w:b w:val="false"/>
-          <w:b w:val="false"/>
-          <w:bCs w:val="false"/>
-        </w:rPr>
-      </w:pPr>
-      <w:r>
-        <w:rPr>
-          <w:rFonts w:eastAsia="Times New Roman" w:cs="Times New Roman" w:ascii="Times New Roman" w:hAnsi="Times New Roman"/>
-          <w:b w:val="false"/>
-          <w:bCs w:val="false"/>
-          <w:color w:val="222222"/>
-          <w:sz w:val="28"/>
-          <w:szCs w:val="28"/>
-        </w:rPr>
-        <w:t>A typical Assmese conversational wideband speech data receved during R013 is available in the github at the following link</w:t>
-      </w:r>
-    </w:p>
-    <w:p>
-      <w:pPr>
-        <w:pStyle w:val="LOnormal"/>
-        <w:widowControl w:val="false"/>
-        <w:shd w:val="clear" w:fill="FFFFFF"/>
-        <w:spacing w:lineRule="auto" w:line="240" w:before="93" w:after="0"/>
-        <w:ind w:hanging="0"/>
-        <w:jc w:val="both"/>
-        <w:rPr>
-          <w:rFonts w:ascii="Times New Roman" w:hAnsi="Times New Roman" w:eastAsia="Times New Roman" w:cs="Times New Roman"/>
-          <w:b/>
-          <w:b/>
-          <w:sz w:val="24"/>
-          <w:szCs w:val="24"/>
-        </w:rPr>
-      </w:pPr>
-      <w:hyperlink r:id="rId4">
+        <w:t>The xlsx version of the “Speech Data Delivery Status” namely “Mediscribe_Shaip_Speech_Data_Delivery_status_From_June2024_Upto_R013.xlsx” receievd from the vendor “Mediscribe” is availabe in the github at the following link.</w:t>
+      </w:r>
+    </w:p>
+    <w:p>
+      <w:pPr>
+        <w:pStyle w:val="LOnormal"/>
+        <w:widowControl w:val="false"/>
+        <w:shd w:val="clear" w:fill="FFFFFF"/>
+        <w:spacing w:lineRule="auto" w:line="240" w:before="240" w:after="0"/>
+        <w:ind w:hanging="0"/>
+        <w:jc w:val="both"/>
+        <w:rPr>
+          <w:b w:val="false"/>
+          <w:b w:val="false"/>
+          <w:bCs w:val="false"/>
+        </w:rPr>
+      </w:pPr>
+      <w:hyperlink r:id="rId7">
         <w:r>
           <w:rPr>
             <w:rStyle w:val="InternetLink"/>
             <w:rFonts w:eastAsia="Times New Roman" w:cs="Times New Roman" w:ascii="Times New Roman" w:hAnsi="Times New Roman"/>
             <w:b/>
-            <w:bCs w:val="false"/>
-            <w:i/>
+            <w:bCs/>
             <w:color w:val="222222"/>
-            <w:sz w:val="24"/>
-            <w:szCs w:val="24"/>
+            <w:sz w:val="28"/>
+            <w:szCs w:val="28"/>
           </w:rPr>
-          <w:t>https://github.com/suryakanthvg/KLEFV_NLTM_STiILs_SQC/tree/main</w:t>
+          <w:t>https://github.com/suryakanthvg/KLEFV_NLTM_STiILs_SQC/tree/3233ea6ad155f9250f35e5d8c358908adab3228b/Speech_Data_Delivery_Status</w:t>
         </w:r>
       </w:hyperlink>
-      <w:r>
-        <w:rPr>
-          <w:rFonts w:eastAsia="Times New Roman" w:cs="Times New Roman" w:ascii="Times New Roman" w:hAnsi="Times New Roman"/>
-          <w:b/>
-          <w:bCs w:val="false"/>
-          <w:i/>
-          <w:color w:val="222222"/>
+    </w:p>
+    <w:p>
+      <w:pPr>
+        <w:pStyle w:val="LOnormal"/>
+        <w:widowControl w:val="false"/>
+        <w:shd w:val="clear" w:fill="FFFFFF"/>
+        <w:spacing w:lineRule="auto" w:line="240" w:before="240" w:after="0"/>
+        <w:ind w:hanging="0"/>
+        <w:jc w:val="both"/>
+        <w:rPr>
+          <w:rStyle w:val="InternetLink"/>
+          <w:rFonts w:ascii="Times New Roman" w:hAnsi="Times New Roman" w:eastAsia="Times New Roman" w:cs="Times New Roman"/>
+          <w:b/>
+          <w:b/>
+          <w:bCs w:val="false"/>
           <w:sz w:val="24"/>
           <w:szCs w:val="24"/>
         </w:rPr>
-        <w:t>/SpeechCorpora/as_SHA1P_C_Wideband_r013/</w:t>
+      </w:pPr>
+      <w:r>
+        <w:rPr/>
+      </w:r>
+    </w:p>
+    <w:p>
+      <w:pPr>
+        <w:pStyle w:val="LOnormal"/>
+        <w:widowControl w:val="false"/>
+        <w:shd w:val="clear" w:fill="FFFFFF"/>
+        <w:spacing w:lineRule="auto" w:line="240" w:before="240" w:after="0"/>
+        <w:ind w:hanging="0"/>
+        <w:jc w:val="both"/>
+        <w:rPr>
+          <w:b/>
+          <w:b/>
+          <w:bCs/>
+        </w:rPr>
+      </w:pPr>
+      <w:r>
+        <w:rPr>
+          <w:rFonts w:eastAsia="Times New Roman" w:cs="Times New Roman" w:ascii="Times New Roman" w:hAnsi="Times New Roman"/>
+          <w:b/>
+          <w:bCs/>
+          <w:color w:val="222222"/>
+          <w:sz w:val="28"/>
+          <w:szCs w:val="28"/>
+        </w:rPr>
+        <w:t>Speech Corpora</w:t>
+      </w:r>
+    </w:p>
+    <w:p>
+      <w:pPr>
+        <w:pStyle w:val="LOnormal"/>
+        <w:widowControl w:val="false"/>
+        <w:shd w:val="clear" w:fill="FFFFFF"/>
+        <w:spacing w:lineRule="auto" w:line="240" w:before="240" w:after="0"/>
+        <w:ind w:hanging="0"/>
+        <w:jc w:val="both"/>
+        <w:rPr>
+          <w:b w:val="false"/>
+          <w:b w:val="false"/>
+          <w:bCs w:val="false"/>
+        </w:rPr>
+      </w:pPr>
+      <w:r>
+        <w:rPr>
+          <w:rFonts w:eastAsia="Times New Roman" w:cs="Times New Roman" w:ascii="Times New Roman" w:hAnsi="Times New Roman"/>
+          <w:b w:val="false"/>
+          <w:bCs w:val="false"/>
+          <w:color w:val="222222"/>
+          <w:sz w:val="28"/>
+          <w:szCs w:val="28"/>
+        </w:rPr>
+        <w:t>A typical Assmese conversational wideband speech data receved during R013 is available in the github at the following link</w:t>
+      </w:r>
+    </w:p>
+    <w:p>
+      <w:pPr>
+        <w:pStyle w:val="LOnormal"/>
+        <w:widowControl w:val="false"/>
+        <w:shd w:val="clear" w:fill="FFFFFF"/>
+        <w:spacing w:lineRule="auto" w:line="240" w:before="240" w:after="0"/>
+        <w:ind w:hanging="0"/>
+        <w:jc w:val="both"/>
+        <w:rPr>
+          <w:b w:val="false"/>
+          <w:b w:val="false"/>
+          <w:bCs w:val="false"/>
+        </w:rPr>
+      </w:pPr>
+      <w:hyperlink r:id="rId8">
+        <w:r>
+          <w:rPr>
+            <w:rStyle w:val="InternetLink"/>
+            <w:rFonts w:eastAsia="Times New Roman" w:cs="Times New Roman" w:ascii="Times New Roman" w:hAnsi="Times New Roman"/>
+            <w:b w:val="false"/>
+            <w:bCs w:val="false"/>
+            <w:color w:val="222222"/>
+            <w:sz w:val="28"/>
+            <w:szCs w:val="28"/>
+          </w:rPr>
+          <w:t>https://github.com/suryakanthvg/KLEFV_NLTM_STiILs_SQC/tree/3233ea6ad155f9250f35e5d8c358908adab3228b/SpeechCorpora/as_SHA1P_C_Wideband_r013</w:t>
+        </w:r>
+      </w:hyperlink>
+    </w:p>
+    <w:p>
+      <w:pPr>
+        <w:pStyle w:val="LOnormal"/>
+        <w:widowControl w:val="false"/>
+        <w:shd w:val="clear" w:fill="FFFFFF"/>
+        <w:spacing w:lineRule="auto" w:line="240" w:before="240" w:after="0"/>
+        <w:ind w:hanging="0"/>
+        <w:jc w:val="both"/>
+        <w:rPr>
+          <w:b w:val="false"/>
+          <w:b w:val="false"/>
+          <w:bCs w:val="false"/>
+        </w:rPr>
+      </w:pPr>
+      <w:r>
+        <w:rPr/>
       </w:r>
     </w:p>
     <w:p>
@@ -999,7 +1036,7 @@
           <w:szCs w:val="24"/>
         </w:rPr>
       </w:pPr>
-      <w:hyperlink r:id="rId5">
+      <w:hyperlink r:id="rId9">
         <w:r>
           <w:rPr>
             <w:rStyle w:val="InternetLink"/>

</xml_diff>